<commit_message>
Added demo video link and file, updated Presentation .docx file
</commit_message>
<xml_diff>
--- a/OutrosEntregaveis/Apresentacao-TF.docx
+++ b/OutrosEntregaveis/Apresentacao-TF.docx
@@ -146,10 +146,7 @@
         <w:jc w:val="both"/>
       </w:pPr>
       <w:r>
-        <w:t xml:space="preserve">Deverá ser desenvolvido um sistema Web de tema livre. </w:t>
-      </w:r>
-      <w:r>
-        <w:t>Entretanto o sistema deverá atender aos seguintes requisitos não funcionais:</w:t>
+        <w:t>Deverá ser desenvolvido um sistema Web de tema livre. Entretanto o sistema deverá atender aos seguintes requisitos não funcionais:</w:t>
       </w:r>
     </w:p>
     <w:p>
@@ -162,10 +159,7 @@
         <w:jc w:val="both"/>
       </w:pPr>
       <w:r>
-        <w:t>Ser composto por dois módulos</w:t>
-      </w:r>
-      <w:r>
-        <w:t>: um módulo cliente (front-</w:t>
+        <w:t>Ser composto por dois módulos: um módulo cliente (front-</w:t>
       </w:r>
       <w:proofErr w:type="spellStart"/>
       <w:r>
@@ -181,13 +175,7 @@
       </w:r>
       <w:proofErr w:type="spellEnd"/>
       <w:r>
-        <w:t>)</w:t>
-      </w:r>
-      <w:r>
-        <w:t>. Para efeitos de demonstração os dois módulos podem executar</w:t>
-      </w:r>
-      <w:r>
-        <w:t xml:space="preserve"> em um único equipamento (</w:t>
+        <w:t>). Para efeitos de demonstração os dois módulos podem executar em um único equipamento (</w:t>
       </w:r>
       <w:proofErr w:type="spellStart"/>
       <w:r>
@@ -287,16 +275,7 @@
         <w:jc w:val="both"/>
       </w:pPr>
       <w:r>
-        <w:t>O módulo cliente deve ser “</w:t>
-      </w:r>
-      <w:r>
-        <w:t>magro</w:t>
-      </w:r>
-      <w:r>
-        <w:t xml:space="preserve">”, isto é, deve-se restringir </w:t>
-      </w:r>
-      <w:r>
-        <w:t xml:space="preserve">aos seguintes aspectos: </w:t>
+        <w:t xml:space="preserve">O módulo cliente deve ser “magro”, isto é, deve-se restringir aos seguintes aspectos: </w:t>
       </w:r>
       <w:r>
         <w:rPr>
@@ -355,13 +334,7 @@
         <w:rPr>
           <w:color w:val="0070C0"/>
         </w:rPr>
-        <w:t xml:space="preserve"> enviando os </w:t>
-      </w:r>
-      <w:r>
-        <w:rPr>
-          <w:color w:val="0070C0"/>
-        </w:rPr>
-        <w:t>parâmetros informados pelo usuário</w:t>
+        <w:t xml:space="preserve"> enviando os parâmetros informados pelo usuário</w:t>
       </w:r>
       <w:r>
         <w:t xml:space="preserve">, </w:t>
@@ -388,25 +361,7 @@
         <w:rPr>
           <w:color w:val="0070C0"/>
         </w:rPr>
-        <w:t xml:space="preserve">Todas as </w:t>
-      </w:r>
-      <w:r>
-        <w:rPr>
-          <w:color w:val="0070C0"/>
-        </w:rPr>
-        <w:t xml:space="preserve">operações relativas </w:t>
-      </w:r>
-      <w:r>
-        <w:rPr>
-          <w:color w:val="0070C0"/>
-        </w:rPr>
-        <w:t>à</w:t>
-      </w:r>
-      <w:r>
-        <w:rPr>
-          <w:color w:val="0070C0"/>
-        </w:rPr>
-        <w:t xml:space="preserve"> lógica da aplicação deverão ser executadas no </w:t>
+        <w:t xml:space="preserve">Todas as operações relativas à lógica da aplicação deverão ser executadas no </w:t>
       </w:r>
       <w:proofErr w:type="spellStart"/>
       <w:r>
@@ -420,13 +375,7 @@
         <w:rPr>
           <w:color w:val="0070C0"/>
         </w:rPr>
-        <w:t>-</w:t>
-      </w:r>
-      <w:r>
-        <w:rPr>
-          <w:color w:val="0070C0"/>
-        </w:rPr>
-        <w:t>end</w:t>
+        <w:t>-end</w:t>
       </w:r>
       <w:r>
         <w:t>.</w:t>
@@ -494,31 +443,7 @@
         <w:jc w:val="both"/>
       </w:pPr>
       <w:r>
-        <w:t>O módulo servidor deverá ser construído segundo os preceitos da arquitetura CLEAN</w:t>
-      </w:r>
-      <w:r>
-        <w:t xml:space="preserve">. O nível de </w:t>
-      </w:r>
-      <w:r>
-        <w:t>“</w:t>
-      </w:r>
-      <w:r>
-        <w:t>En</w:t>
-      </w:r>
-      <w:r>
-        <w:t>tidades” deverá conter pelo menos 3 entidades distintas</w:t>
-      </w:r>
-      <w:r>
-        <w:t xml:space="preserve">; </w:t>
-      </w:r>
-      <w:r>
-        <w:t xml:space="preserve"> o nível de casos de uso</w:t>
-      </w:r>
-      <w:r>
-        <w:t xml:space="preserve"> deverá explorar o padrão fachada e conter pelo menos duas políticas distintas</w:t>
-      </w:r>
-      <w:r>
-        <w:t>; o nível de interface deverá abrigar a classe responsável por expor os “</w:t>
+        <w:t>O módulo servidor deverá ser construído segundo os preceitos da arquitetura CLEAN. O nível de “Entidades” deverá conter pelo menos 3 entidades distintas;  o nível de casos de uso deverá explorar o padrão fachada e conter pelo menos duas políticas distintas; o nível de interface deverá abrigar a classe responsável por expor os “</w:t>
       </w:r>
       <w:proofErr w:type="spellStart"/>
       <w:r>
@@ -526,10 +451,7 @@
       </w:r>
       <w:proofErr w:type="spellEnd"/>
       <w:r>
-        <w:t>”</w:t>
-      </w:r>
-      <w:r>
-        <w:t xml:space="preserve"> e as responsáveis por abrigar os mecanismos de persistência se houverem.</w:t>
+        <w:t>” e as responsáveis por abrigar os mecanismos de persistência se houverem.</w:t>
       </w:r>
     </w:p>
     <w:p>
@@ -546,21 +468,7 @@
           <w:rFonts w:ascii="Verdana" w:hAnsi="Verdana"/>
           <w:color w:val="0070C0"/>
         </w:rPr>
-        <w:t xml:space="preserve">O nível de </w:t>
-      </w:r>
-      <w:r>
-        <w:rPr>
-          <w:rFonts w:ascii="Verdana" w:hAnsi="Verdana"/>
-          <w:color w:val="0070C0"/>
-        </w:rPr>
-        <w:t>e</w:t>
-      </w:r>
-      <w:r>
-        <w:rPr>
-          <w:rFonts w:ascii="Verdana" w:hAnsi="Verdana"/>
-          <w:color w:val="0070C0"/>
-        </w:rPr>
-        <w:t xml:space="preserve">ntidades contém somente </w:t>
+        <w:t xml:space="preserve">O nível de entidades contém somente </w:t>
       </w:r>
       <w:r>
         <w:rPr>
@@ -574,14 +482,7 @@
           <w:rFonts w:ascii="Verdana" w:hAnsi="Verdana"/>
           <w:color w:val="0070C0"/>
         </w:rPr>
-        <w:t xml:space="preserve"> entidade</w:t>
-      </w:r>
-      <w:r>
-        <w:rPr>
-          <w:rFonts w:ascii="Verdana" w:hAnsi="Verdana"/>
-          <w:color w:val="0070C0"/>
-        </w:rPr>
-        <w:t xml:space="preserve">, denominada ‘Receita’; o nível de casos de uso não possui políticas distintas e </w:t>
+        <w:t xml:space="preserve"> entidade, denominada ‘Receita’; o nível de casos de uso não possui políticas distintas e </w:t>
       </w:r>
       <w:r>
         <w:rPr>
@@ -609,21 +510,7 @@
           <w:rFonts w:ascii="Verdana" w:hAnsi="Verdana"/>
           <w:color w:val="0070C0"/>
         </w:rPr>
-        <w:t xml:space="preserve"> classes: </w:t>
-      </w:r>
-      <w:r>
-        <w:rPr>
-          <w:rFonts w:ascii="Verdana" w:hAnsi="Verdana"/>
-          <w:color w:val="0070C0"/>
-        </w:rPr>
-        <w:t>RepositorioReceitas</w:t>
-      </w:r>
-      <w:r>
-        <w:rPr>
-          <w:rFonts w:ascii="Verdana" w:hAnsi="Verdana"/>
-          <w:color w:val="0070C0"/>
-        </w:rPr>
-        <w:t xml:space="preserve">.java e </w:t>
+        <w:t xml:space="preserve"> classes: RepositorioReceitas.java e </w:t>
       </w:r>
       <w:r>
         <w:rPr>
@@ -631,35 +518,7 @@
           <w:color w:val="0070C0"/>
         </w:rPr>
         <w:lastRenderedPageBreak/>
-        <w:t>ServicoReceitas</w:t>
-      </w:r>
-      <w:r>
-        <w:rPr>
-          <w:rFonts w:ascii="Verdana" w:hAnsi="Verdana"/>
-          <w:color w:val="0070C0"/>
-        </w:rPr>
-        <w:t>.java.</w:t>
-      </w:r>
-      <w:r>
-        <w:rPr>
-          <w:rFonts w:ascii="Verdana" w:hAnsi="Verdana"/>
-          <w:color w:val="0070C0"/>
-        </w:rPr>
-        <w:t xml:space="preserve"> O nível de interfaces abriga a classe </w:t>
-      </w:r>
-      <w:r>
-        <w:rPr>
-          <w:rFonts w:ascii="Verdana" w:hAnsi="Verdana"/>
-          <w:color w:val="0070C0"/>
-        </w:rPr>
-        <w:t>ClienteFachadaRemota.java</w:t>
-      </w:r>
-      <w:r>
-        <w:rPr>
-          <w:rFonts w:ascii="Verdana" w:hAnsi="Verdana"/>
-          <w:color w:val="0070C0"/>
-        </w:rPr>
-        <w:t xml:space="preserve">, responsável por expor os </w:t>
+        <w:t xml:space="preserve">ServicoReceitas.java. O nível de interfaces abriga a classe ClienteFachadaRemota.java, responsável por expor os </w:t>
       </w:r>
       <w:proofErr w:type="spellStart"/>
       <w:r>
@@ -675,14 +534,7 @@
           <w:rFonts w:ascii="Verdana" w:hAnsi="Verdana"/>
           <w:color w:val="0070C0"/>
         </w:rPr>
-        <w:t>.</w:t>
-      </w:r>
-      <w:r>
-        <w:rPr>
-          <w:rFonts w:ascii="Verdana" w:hAnsi="Verdana"/>
-          <w:color w:val="0070C0"/>
-        </w:rPr>
-        <w:t xml:space="preserve"> Os mecanismos de persistência do sistema utilizam tecnologias JPA e banco de dados MySQL.</w:t>
+        <w:t>. Os mecanismos de persistência do sistema utilizam tecnologias JPA e banco de dados MySQL.</w:t>
       </w:r>
     </w:p>
     <w:p>
@@ -695,25 +547,7 @@
         <w:jc w:val="both"/>
       </w:pPr>
       <w:r>
-        <w:t xml:space="preserve">Padrões de projeto deverão ser explorados de maneira a garantir os princípios SOLID. </w:t>
-      </w:r>
-      <w:r>
-        <w:t xml:space="preserve">É necessário justificar de que maneira cada um dos princípios foi garantido. Independente disso é obrigatório </w:t>
-      </w:r>
-      <w:r>
-        <w:t>explorar</w:t>
-      </w:r>
-      <w:r>
-        <w:t>,</w:t>
-      </w:r>
-      <w:r>
-        <w:t xml:space="preserve"> </w:t>
-      </w:r>
-      <w:r>
-        <w:t xml:space="preserve">pelo menos, </w:t>
-      </w:r>
-      <w:r>
-        <w:t>os seguintes padrões de projeto: “fachada”, “</w:t>
+        <w:t>Padrões de projeto deverão ser explorados de maneira a garantir os princípios SOLID. É necessário justificar de que maneira cada um dos princípios foi garantido. Independente disso é obrigatório explorar, pelo menos, os seguintes padrões de projeto: “fachada”, “</w:t>
       </w:r>
       <w:proofErr w:type="spellStart"/>
       <w:r>
@@ -721,13 +555,7 @@
       </w:r>
       <w:proofErr w:type="spellEnd"/>
       <w:r>
-        <w:t>”</w:t>
-      </w:r>
-      <w:r>
-        <w:t>,</w:t>
-      </w:r>
-      <w:r>
-        <w:t xml:space="preserve"> “</w:t>
+        <w:t>”, “</w:t>
       </w:r>
       <w:proofErr w:type="spellStart"/>
       <w:r>
@@ -735,13 +563,7 @@
       </w:r>
       <w:proofErr w:type="spellEnd"/>
       <w:r>
-        <w:t>”</w:t>
-      </w:r>
-      <w:r>
-        <w:t xml:space="preserve"> e injeção de dependências</w:t>
-      </w:r>
-      <w:r>
-        <w:t>.</w:t>
+        <w:t>” e injeção de dependências.</w:t>
       </w:r>
     </w:p>
     <w:p>
@@ -758,63 +580,7 @@
           <w:rFonts w:ascii="Verdana" w:hAnsi="Verdana"/>
           <w:color w:val="0070C0"/>
         </w:rPr>
-        <w:t xml:space="preserve">A classe </w:t>
-      </w:r>
-      <w:r>
-        <w:rPr>
-          <w:rFonts w:ascii="Verdana" w:hAnsi="Verdana"/>
-          <w:color w:val="0070C0"/>
-        </w:rPr>
-        <w:t>ServicoReceitas.java</w:t>
-      </w:r>
-      <w:r>
-        <w:rPr>
-          <w:rFonts w:ascii="Verdana" w:hAnsi="Verdana"/>
-          <w:color w:val="0070C0"/>
-        </w:rPr>
-        <w:t xml:space="preserve"> explora o padrão </w:t>
-      </w:r>
-      <w:r>
-        <w:rPr>
-          <w:rFonts w:ascii="Verdana" w:hAnsi="Verdana"/>
-          <w:color w:val="0070C0"/>
-        </w:rPr>
-        <w:t xml:space="preserve">de projeto </w:t>
-      </w:r>
-      <w:r>
-        <w:rPr>
-          <w:rFonts w:ascii="Verdana" w:hAnsi="Verdana"/>
-          <w:color w:val="0070C0"/>
-        </w:rPr>
-        <w:t>‘fachada’, através da anotação @Service; o</w:t>
-      </w:r>
-      <w:r>
-        <w:rPr>
-          <w:rFonts w:ascii="Verdana" w:hAnsi="Verdana"/>
-          <w:color w:val="0070C0"/>
-        </w:rPr>
-        <w:t>s</w:t>
-      </w:r>
-      <w:r>
-        <w:rPr>
-          <w:rFonts w:ascii="Verdana" w:hAnsi="Verdana"/>
-          <w:color w:val="0070C0"/>
-        </w:rPr>
-        <w:t xml:space="preserve"> padr</w:t>
-      </w:r>
-      <w:r>
-        <w:rPr>
-          <w:rFonts w:ascii="Verdana" w:hAnsi="Verdana"/>
-          <w:color w:val="0070C0"/>
-        </w:rPr>
-        <w:t>ões</w:t>
-      </w:r>
-      <w:r>
-        <w:rPr>
-          <w:rFonts w:ascii="Verdana" w:hAnsi="Verdana"/>
-          <w:color w:val="0070C0"/>
-        </w:rPr>
-        <w:t xml:space="preserve"> ‘</w:t>
+        <w:t>A classe ServicoReceitas.java explora o padrão de projeto ‘fachada’, através da anotação @Service; os padrões ‘</w:t>
       </w:r>
       <w:proofErr w:type="spellStart"/>
       <w:r>
@@ -830,14 +596,7 @@
           <w:rFonts w:ascii="Verdana" w:hAnsi="Verdana"/>
           <w:color w:val="0070C0"/>
         </w:rPr>
-        <w:t xml:space="preserve">’ </w:t>
-      </w:r>
-      <w:r>
-        <w:rPr>
-          <w:rFonts w:ascii="Verdana" w:hAnsi="Verdana"/>
-          <w:color w:val="0070C0"/>
-        </w:rPr>
-        <w:t>e ‘</w:t>
+        <w:t>’ e ‘</w:t>
       </w:r>
       <w:proofErr w:type="spellStart"/>
       <w:r>
@@ -853,42 +612,7 @@
           <w:rFonts w:ascii="Verdana" w:hAnsi="Verdana"/>
           <w:color w:val="0070C0"/>
         </w:rPr>
-        <w:t xml:space="preserve">’ </w:t>
-      </w:r>
-      <w:r>
-        <w:rPr>
-          <w:rFonts w:ascii="Verdana" w:hAnsi="Verdana"/>
-          <w:color w:val="0070C0"/>
-        </w:rPr>
-        <w:t>não fo</w:t>
-      </w:r>
-      <w:r>
-        <w:rPr>
-          <w:rFonts w:ascii="Verdana" w:hAnsi="Verdana"/>
-          <w:color w:val="0070C0"/>
-        </w:rPr>
-        <w:t>ram</w:t>
-      </w:r>
-      <w:r>
-        <w:rPr>
-          <w:rFonts w:ascii="Verdana" w:hAnsi="Verdana"/>
-          <w:color w:val="0070C0"/>
-        </w:rPr>
-        <w:t xml:space="preserve"> explorado</w:t>
-      </w:r>
-      <w:r>
-        <w:rPr>
-          <w:rFonts w:ascii="Verdana" w:hAnsi="Verdana"/>
-          <w:color w:val="0070C0"/>
-        </w:rPr>
-        <w:t>s</w:t>
-      </w:r>
-      <w:r>
-        <w:rPr>
-          <w:rFonts w:ascii="Verdana" w:hAnsi="Verdana"/>
-          <w:color w:val="0070C0"/>
-        </w:rPr>
-        <w:t>; já a injeção de dependências foi explorada, através da anotação @</w:t>
+        <w:t>’ não foram explorados; já a injeção de dependências foi explorada, através da anotação @</w:t>
       </w:r>
       <w:proofErr w:type="spellStart"/>
       <w:r>
@@ -904,35 +628,7 @@
           <w:rFonts w:ascii="Verdana" w:hAnsi="Verdana"/>
           <w:color w:val="0070C0"/>
         </w:rPr>
-        <w:t xml:space="preserve"> em duas classes distintas, </w:t>
-      </w:r>
-      <w:r>
-        <w:rPr>
-          <w:rFonts w:ascii="Verdana" w:hAnsi="Verdana"/>
-          <w:color w:val="0070C0"/>
-        </w:rPr>
-        <w:t>ClienteFachadaRemota.java</w:t>
-      </w:r>
-      <w:r>
-        <w:rPr>
-          <w:rFonts w:ascii="Verdana" w:hAnsi="Verdana"/>
-          <w:color w:val="0070C0"/>
-        </w:rPr>
-        <w:t xml:space="preserve"> e </w:t>
-      </w:r>
-      <w:r>
-        <w:rPr>
-          <w:rFonts w:ascii="Verdana" w:hAnsi="Verdana"/>
-          <w:color w:val="0070C0"/>
-        </w:rPr>
-        <w:t>ServicoReceitas.java</w:t>
-      </w:r>
-      <w:r>
-        <w:rPr>
-          <w:rFonts w:ascii="Verdana" w:hAnsi="Verdana"/>
-          <w:color w:val="0070C0"/>
-        </w:rPr>
-        <w:t>.</w:t>
+        <w:t xml:space="preserve"> em duas classes distintas, ClienteFachadaRemota.java e ServicoReceitas.java.</w:t>
       </w:r>
     </w:p>
     <w:p>
@@ -945,31 +641,7 @@
         <w:jc w:val="both"/>
       </w:pPr>
       <w:r>
-        <w:t xml:space="preserve">Devem ser gerados drivers de teste para todas as </w:t>
-      </w:r>
-      <w:r>
-        <w:t>classes dos níveis de entidade e casos de uso. As exceções são as classes do tipo “DTO”</w:t>
-      </w:r>
-      <w:r>
-        <w:t xml:space="preserve"> para as quais não é necessário gerar driver de teste. </w:t>
-      </w:r>
-      <w:r>
-        <w:t xml:space="preserve">Os drivers de teste devem </w:t>
-      </w:r>
-      <w:r>
-        <w:t>garant</w:t>
-      </w:r>
-      <w:r>
-        <w:t>ir</w:t>
-      </w:r>
-      <w:r>
-        <w:t xml:space="preserve"> pelo menos 100% de cobertura de linhas</w:t>
-      </w:r>
-      <w:r>
-        <w:t xml:space="preserve"> e de cobertura de condição de cada uma das classes.</w:t>
-      </w:r>
-      <w:r>
-        <w:t xml:space="preserve"> Tal condição deve poder ser comprovada pelos relatórios do </w:t>
+        <w:t xml:space="preserve">Devem ser gerados drivers de teste para todas as classes dos níveis de entidade e casos de uso. As exceções são as classes do tipo “DTO” para as quais não é necessário gerar driver de teste. Os drivers de teste devem garantir pelo menos 100% de cobertura de linhas e de cobertura de condição de cada uma das classes. Tal condição deve poder ser comprovada pelos relatórios do </w:t>
       </w:r>
       <w:proofErr w:type="spellStart"/>
       <w:r>
@@ -985,13 +657,7 @@
       </w:r>
       <w:proofErr w:type="spellEnd"/>
       <w:r>
-        <w:t xml:space="preserve"> ou equivalente (o uso de um framework de teste unitário e de uma ferramenta de análise de cobertura de código</w:t>
-      </w:r>
-      <w:r>
-        <w:t xml:space="preserve"> são obrigatórios).</w:t>
-      </w:r>
-      <w:r>
-        <w:t xml:space="preserve"> Pelo menos um driver de teste deve explorar testes parametrizados.</w:t>
+        <w:t xml:space="preserve"> ou equivalente (o uso de um framework de teste unitário e de uma ferramenta de análise de cobertura de código são obrigatórios). Pelo menos um driver de teste deve explorar testes parametrizados.</w:t>
       </w:r>
     </w:p>
     <w:p>
@@ -1050,10 +716,7 @@
         <w:jc w:val="both"/>
       </w:pPr>
       <w:r>
-        <w:t>O sistema deve ser desenvolvido em grupo com auxílio do</w:t>
-      </w:r>
-      <w:r>
-        <w:t xml:space="preserve">s softwares </w:t>
+        <w:t xml:space="preserve">O sistema deve ser desenvolvido em grupo com auxílio dos softwares </w:t>
       </w:r>
       <w:proofErr w:type="spellStart"/>
       <w:r>
@@ -1061,28 +724,7 @@
       </w:r>
       <w:proofErr w:type="spellEnd"/>
       <w:r>
-        <w:t xml:space="preserve"> e</w:t>
-      </w:r>
-      <w:r>
-        <w:t xml:space="preserve"> GitHub. </w:t>
-      </w:r>
-      <w:r>
-        <w:t>Deverá ser possível demonstrar, durante a apresentação, que todos os integrantes do grupo foram capazes de criar s</w:t>
-      </w:r>
-      <w:r>
-        <w:t>eus</w:t>
-      </w:r>
-      <w:r>
-        <w:t xml:space="preserve"> própri</w:t>
-      </w:r>
-      <w:r>
-        <w:t>o</w:t>
-      </w:r>
-      <w:r>
-        <w:t xml:space="preserve">s </w:t>
-      </w:r>
-      <w:r>
-        <w:t>“</w:t>
+        <w:t xml:space="preserve"> e GitHub. Deverá ser possível demonstrar, durante a apresentação, que todos os integrantes do grupo foram capazes de criar seus próprios “</w:t>
       </w:r>
       <w:proofErr w:type="spellStart"/>
       <w:r>
@@ -1090,16 +732,7 @@
       </w:r>
       <w:proofErr w:type="spellEnd"/>
       <w:r>
-        <w:t>”</w:t>
-      </w:r>
-      <w:r>
-        <w:t xml:space="preserve"> </w:t>
-      </w:r>
-      <w:r>
-        <w:t xml:space="preserve">em submeter </w:t>
-      </w:r>
-      <w:r>
-        <w:t>atualizações no “</w:t>
+        <w:t>” em submeter atualizações no “</w:t>
       </w:r>
       <w:proofErr w:type="spellStart"/>
       <w:r>
@@ -1107,10 +740,7 @@
       </w:r>
       <w:proofErr w:type="spellEnd"/>
       <w:r>
-        <w:t xml:space="preserve"> master”. Será avaliado se todos os integrantes do grupo </w:t>
-      </w:r>
-      <w:r>
-        <w:t>tiveram as tarefas igualmente distribuídas.</w:t>
+        <w:t xml:space="preserve"> master”. Será avaliado se todos os integrantes do grupo tiveram as tarefas igualmente distribuídas.</w:t>
       </w:r>
     </w:p>
     <w:p>
@@ -1141,14 +771,7 @@
           <w:rFonts w:ascii="Verdana" w:hAnsi="Verdana"/>
           <w:color w:val="0070C0"/>
         </w:rPr>
-        <w:t xml:space="preserve">intensa pesquisa na Web. O sistema também foi desenvolvido com auxílio do GitHub, </w:t>
-      </w:r>
-      <w:r>
-        <w:rPr>
-          <w:rFonts w:ascii="Verdana" w:hAnsi="Verdana"/>
-          <w:color w:val="0070C0"/>
-        </w:rPr>
-        <w:t xml:space="preserve">repositório individual de projetos gerenciados pelo </w:t>
+        <w:t xml:space="preserve">intensa pesquisa na Web. O sistema também foi desenvolvido com auxílio do GitHub, repositório individual de projetos gerenciados pelo </w:t>
       </w:r>
       <w:proofErr w:type="spellStart"/>
       <w:r>
@@ -1187,23 +810,7 @@
             <w:rFonts w:ascii="Verdana" w:hAnsi="Verdana"/>
             <w:color w:val="0070C0"/>
           </w:rPr>
-          <w:t>https://github.com/lucas</w:t>
-        </w:r>
-        <w:r>
-          <w:rPr>
-            <w:rStyle w:val="Hyperlink"/>
-            <w:rFonts w:ascii="Verdana" w:hAnsi="Verdana"/>
-            <w:color w:val="0070C0"/>
-          </w:rPr>
-          <w:t>p</w:t>
-        </w:r>
-        <w:r>
-          <w:rPr>
-            <w:rStyle w:val="Hyperlink"/>
-            <w:rFonts w:ascii="Verdana" w:hAnsi="Verdana"/>
-            <w:color w:val="0070C0"/>
-          </w:rPr>
-          <w:t>iat/Recipes</w:t>
+          <w:t>https://github.com/lucaspiat/Recipes</w:t>
         </w:r>
       </w:hyperlink>
       <w:r>
@@ -1244,6 +851,48 @@
           <w:color w:val="0070C0"/>
         </w:rPr>
         <w:t xml:space="preserve"> padrão a ‘master’.</w:t>
+      </w:r>
+    </w:p>
+    <w:p>
+      <w:pPr>
+        <w:ind w:left="360"/>
+        <w:jc w:val="both"/>
+        <w:rPr>
+          <w:rFonts w:ascii="Verdana" w:hAnsi="Verdana"/>
+          <w:color w:val="0070C0"/>
+          <w:sz w:val="28"/>
+          <w:szCs w:val="28"/>
+        </w:rPr>
+      </w:pPr>
+      <w:r>
+        <w:rPr>
+          <w:rFonts w:ascii="Verdana" w:hAnsi="Verdana"/>
+          <w:color w:val="0070C0"/>
+          <w:sz w:val="28"/>
+          <w:szCs w:val="28"/>
+        </w:rPr>
+        <w:t>Demonstração da operação do sistema pode ser visualizada no seguinte endereço:</w:t>
+      </w:r>
+    </w:p>
+    <w:p>
+      <w:pPr>
+        <w:ind w:left="360"/>
+        <w:jc w:val="both"/>
+        <w:rPr>
+          <w:rFonts w:ascii="Verdana" w:hAnsi="Verdana"/>
+          <w:color w:val="0070C0"/>
+          <w:sz w:val="28"/>
+          <w:szCs w:val="28"/>
+        </w:rPr>
+      </w:pPr>
+      <w:r>
+        <w:rPr>
+          <w:rFonts w:ascii="Verdana" w:hAnsi="Verdana"/>
+          <w:color w:val="0070C0"/>
+          <w:sz w:val="28"/>
+          <w:szCs w:val="28"/>
+        </w:rPr>
+        <w:t>https://youtu.be/VBKdBnajdj4</w:t>
       </w:r>
       <w:bookmarkStart w:id="0" w:name="_GoBack"/>
       <w:bookmarkEnd w:id="0"/>
@@ -2308,7 +1957,7 @@
 </file>
 
 <file path=customXml/itemProps1.xml><?xml version="1.0" encoding="utf-8"?>
-<ds:datastoreItem xmlns:ds="http://schemas.openxmlformats.org/officeDocument/2006/customXml" ds:itemID="{E16B1FFB-14DE-4A50-B131-367943966F45}">
+<ds:datastoreItem xmlns:ds="http://schemas.openxmlformats.org/officeDocument/2006/customXml" ds:itemID="{94488527-05F2-4C65-A50D-5F1A0680BF26}">
   <ds:schemaRefs>
     <ds:schemaRef ds:uri="http://schemas.openxmlformats.org/officeDocument/2006/bibliography"/>
   </ds:schemaRefs>

</xml_diff>